<commit_message>
added another graph for Q1 for LO 15
</commit_message>
<xml_diff>
--- a/Final-Project.docx
+++ b/Final-Project.docx
@@ -7326,7 +7326,7 @@
         <w:rPr>
           <w:rStyle w:val="FunctionTok"/>
         </w:rPr>
-        <w:t xml:space="preserve">factor</w:t>
+        <w:t xml:space="preserve">fct_relevel</w:t>
       </w:r>
       <w:r>
         <w:rPr>
@@ -7336,9 +7336,54 @@
       </w:r>
       <w:r>
         <w:rPr>
+          <w:rStyle w:val="StringTok"/>
+        </w:rPr>
+        <w:t xml:space="preserve">"Gold"</w:t>
+      </w:r>
+      <w:r>
+        <w:rPr>
+          <w:rStyle w:val="NormalTok"/>
+        </w:rPr>
+        <w:t xml:space="preserve">, </w:t>
+      </w:r>
+      <w:r>
+        <w:rPr>
+          <w:rStyle w:val="StringTok"/>
+        </w:rPr>
+        <w:t xml:space="preserve">"Silver"</w:t>
+      </w:r>
+      <w:r>
+        <w:rPr>
+          <w:rStyle w:val="NormalTok"/>
+        </w:rPr>
+        <w:t xml:space="preserve">, </w:t>
+      </w:r>
+      <w:r>
+        <w:rPr>
+          <w:rStyle w:val="StringTok"/>
+        </w:rPr>
+        <w:t xml:space="preserve">"Bronze"</w:t>
+      </w:r>
+      <w:r>
+        <w:rPr>
+          <w:rStyle w:val="NormalTok"/>
+        </w:rPr>
+        <w:t xml:space="preserve">), </w:t>
+      </w:r>
+      <w:r>
+        <w:br/>
+      </w:r>
+      <w:r>
+        <w:rPr>
+          <w:rStyle w:val="NormalTok"/>
+        </w:rPr>
+        <w:t xml:space="preserve">    </w:t>
+      </w:r>
+      <w:r>
+        <w:rPr>
           <w:rStyle w:val="AttributeTok"/>
         </w:rPr>
-        <w:t xml:space="preserve">levels =</w:t>
+        <w:t xml:space="preserve">Medal_Type =</w:t>
       </w:r>
       <w:r>
         <w:rPr>
@@ -7350,6 +7395,468 @@
         <w:rPr>
           <w:rStyle w:val="FunctionTok"/>
         </w:rPr>
+        <w:t xml:space="preserve">fct_recode</w:t>
+      </w:r>
+      <w:r>
+        <w:rPr>
+          <w:rStyle w:val="NormalTok"/>
+        </w:rPr>
+        <w:t xml:space="preserve">(Medal_Type, </w:t>
+      </w:r>
+      <w:r>
+        <w:rPr>
+          <w:rStyle w:val="StringTok"/>
+        </w:rPr>
+        <w:t xml:space="preserve">"Gold Medal"</w:t>
+      </w:r>
+      <w:r>
+        <w:rPr>
+          <w:rStyle w:val="NormalTok"/>
+        </w:rPr>
+        <w:t xml:space="preserve"> </w:t>
+      </w:r>
+      <w:r>
+        <w:rPr>
+          <w:rStyle w:val="OtherTok"/>
+        </w:rPr>
+        <w:t xml:space="preserve">=</w:t>
+      </w:r>
+      <w:r>
+        <w:rPr>
+          <w:rStyle w:val="NormalTok"/>
+        </w:rPr>
+        <w:t xml:space="preserve"> </w:t>
+      </w:r>
+      <w:r>
+        <w:rPr>
+          <w:rStyle w:val="StringTok"/>
+        </w:rPr>
+        <w:t xml:space="preserve">"Gold"</w:t>
+      </w:r>
+      <w:r>
+        <w:rPr>
+          <w:rStyle w:val="NormalTok"/>
+        </w:rPr>
+        <w:t xml:space="preserve">, </w:t>
+      </w:r>
+      <w:r>
+        <w:rPr>
+          <w:rStyle w:val="StringTok"/>
+        </w:rPr>
+        <w:t xml:space="preserve">"Silver Medal"</w:t>
+      </w:r>
+      <w:r>
+        <w:rPr>
+          <w:rStyle w:val="NormalTok"/>
+        </w:rPr>
+        <w:t xml:space="preserve"> </w:t>
+      </w:r>
+      <w:r>
+        <w:rPr>
+          <w:rStyle w:val="OtherTok"/>
+        </w:rPr>
+        <w:t xml:space="preserve">=</w:t>
+      </w:r>
+      <w:r>
+        <w:rPr>
+          <w:rStyle w:val="NormalTok"/>
+        </w:rPr>
+        <w:t xml:space="preserve"> </w:t>
+      </w:r>
+      <w:r>
+        <w:rPr>
+          <w:rStyle w:val="StringTok"/>
+        </w:rPr>
+        <w:t xml:space="preserve">"Silver"</w:t>
+      </w:r>
+      <w:r>
+        <w:rPr>
+          <w:rStyle w:val="NormalTok"/>
+        </w:rPr>
+        <w:t xml:space="preserve">, </w:t>
+      </w:r>
+      <w:r>
+        <w:rPr>
+          <w:rStyle w:val="StringTok"/>
+        </w:rPr>
+        <w:t xml:space="preserve">"Bronze Medal"</w:t>
+      </w:r>
+      <w:r>
+        <w:rPr>
+          <w:rStyle w:val="NormalTok"/>
+        </w:rPr>
+        <w:t xml:space="preserve"> </w:t>
+      </w:r>
+      <w:r>
+        <w:rPr>
+          <w:rStyle w:val="OtherTok"/>
+        </w:rPr>
+        <w:t xml:space="preserve">=</w:t>
+      </w:r>
+      <w:r>
+        <w:rPr>
+          <w:rStyle w:val="NormalTok"/>
+        </w:rPr>
+        <w:t xml:space="preserve"> </w:t>
+      </w:r>
+      <w:r>
+        <w:rPr>
+          <w:rStyle w:val="StringTok"/>
+        </w:rPr>
+        <w:t xml:space="preserve">"Bronze"</w:t>
+      </w:r>
+      <w:r>
+        <w:rPr>
+          <w:rStyle w:val="NormalTok"/>
+        </w:rPr>
+        <w:t xml:space="preserve">)  </w:t>
+      </w:r>
+      <w:r>
+        <w:br/>
+      </w:r>
+      <w:r>
+        <w:rPr>
+          <w:rStyle w:val="NormalTok"/>
+        </w:rPr>
+        <w:t xml:space="preserve">  )</w:t>
+      </w:r>
+      <w:r>
+        <w:br/>
+      </w:r>
+      <w:r>
+        <w:br/>
+      </w:r>
+      <w:r>
+        <w:rPr>
+          <w:rStyle w:val="CommentTok"/>
+        </w:rPr>
+        <w:t xml:space="preserve"># Bar Plot for Summer vs Winter medals</w:t>
+      </w:r>
+      <w:r>
+        <w:br/>
+      </w:r>
+      <w:r>
+        <w:rPr>
+          <w:rStyle w:val="FunctionTok"/>
+        </w:rPr>
+        <w:t xml:space="preserve">ggplot</w:t>
+      </w:r>
+      <w:r>
+        <w:rPr>
+          <w:rStyle w:val="NormalTok"/>
+        </w:rPr>
+        <w:t xml:space="preserve">(top_countries_long, </w:t>
+      </w:r>
+      <w:r>
+        <w:rPr>
+          <w:rStyle w:val="FunctionTok"/>
+        </w:rPr>
+        <w:t xml:space="preserve">aes</w:t>
+      </w:r>
+      <w:r>
+        <w:rPr>
+          <w:rStyle w:val="NormalTok"/>
+        </w:rPr>
+        <w:t xml:space="preserve">(</w:t>
+      </w:r>
+      <w:r>
+        <w:rPr>
+          <w:rStyle w:val="AttributeTok"/>
+        </w:rPr>
+        <w:t xml:space="preserve">x =</w:t>
+      </w:r>
+      <w:r>
+        <w:rPr>
+          <w:rStyle w:val="NormalTok"/>
+        </w:rPr>
+        <w:t xml:space="preserve"> Medal_Type, </w:t>
+      </w:r>
+      <w:r>
+        <w:rPr>
+          <w:rStyle w:val="AttributeTok"/>
+        </w:rPr>
+        <w:t xml:space="preserve">y =</w:t>
+      </w:r>
+      <w:r>
+        <w:rPr>
+          <w:rStyle w:val="NormalTok"/>
+        </w:rPr>
+        <w:t xml:space="preserve"> Count, </w:t>
+      </w:r>
+      <w:r>
+        <w:rPr>
+          <w:rStyle w:val="AttributeTok"/>
+        </w:rPr>
+        <w:t xml:space="preserve">fill =</w:t>
+      </w:r>
+      <w:r>
+        <w:rPr>
+          <w:rStyle w:val="NormalTok"/>
+        </w:rPr>
+        <w:t xml:space="preserve"> Medal_Type)) </w:t>
+      </w:r>
+      <w:r>
+        <w:rPr>
+          <w:rStyle w:val="SpecialCharTok"/>
+        </w:rPr>
+        <w:t xml:space="preserve">+</w:t>
+      </w:r>
+      <w:r>
+        <w:br/>
+      </w:r>
+      <w:r>
+        <w:rPr>
+          <w:rStyle w:val="NormalTok"/>
+        </w:rPr>
+        <w:t xml:space="preserve">  </w:t>
+      </w:r>
+      <w:r>
+        <w:rPr>
+          <w:rStyle w:val="FunctionTok"/>
+        </w:rPr>
+        <w:t xml:space="preserve">geom_bar</w:t>
+      </w:r>
+      <w:r>
+        <w:rPr>
+          <w:rStyle w:val="NormalTok"/>
+        </w:rPr>
+        <w:t xml:space="preserve">(</w:t>
+      </w:r>
+      <w:r>
+        <w:rPr>
+          <w:rStyle w:val="AttributeTok"/>
+        </w:rPr>
+        <w:t xml:space="preserve">stat =</w:t>
+      </w:r>
+      <w:r>
+        <w:rPr>
+          <w:rStyle w:val="NormalTok"/>
+        </w:rPr>
+        <w:t xml:space="preserve"> </w:t>
+      </w:r>
+      <w:r>
+        <w:rPr>
+          <w:rStyle w:val="StringTok"/>
+        </w:rPr>
+        <w:t xml:space="preserve">"identity"</w:t>
+      </w:r>
+      <w:r>
+        <w:rPr>
+          <w:rStyle w:val="NormalTok"/>
+        </w:rPr>
+        <w:t xml:space="preserve">, </w:t>
+      </w:r>
+      <w:r>
+        <w:rPr>
+          <w:rStyle w:val="AttributeTok"/>
+        </w:rPr>
+        <w:t xml:space="preserve">position =</w:t>
+      </w:r>
+      <w:r>
+        <w:rPr>
+          <w:rStyle w:val="NormalTok"/>
+        </w:rPr>
+        <w:t xml:space="preserve"> </w:t>
+      </w:r>
+      <w:r>
+        <w:rPr>
+          <w:rStyle w:val="StringTok"/>
+        </w:rPr>
+        <w:t xml:space="preserve">"dodge"</w:t>
+      </w:r>
+      <w:r>
+        <w:rPr>
+          <w:rStyle w:val="NormalTok"/>
+        </w:rPr>
+        <w:t xml:space="preserve">) </w:t>
+      </w:r>
+      <w:r>
+        <w:rPr>
+          <w:rStyle w:val="SpecialCharTok"/>
+        </w:rPr>
+        <w:t xml:space="preserve">+</w:t>
+      </w:r>
+      <w:r>
+        <w:br/>
+      </w:r>
+      <w:r>
+        <w:rPr>
+          <w:rStyle w:val="NormalTok"/>
+        </w:rPr>
+        <w:t xml:space="preserve">  </w:t>
+      </w:r>
+      <w:r>
+        <w:rPr>
+          <w:rStyle w:val="FunctionTok"/>
+        </w:rPr>
+        <w:t xml:space="preserve">facet_grid</w:t>
+      </w:r>
+      <w:r>
+        <w:rPr>
+          <w:rStyle w:val="NormalTok"/>
+        </w:rPr>
+        <w:t xml:space="preserve">(</w:t>
+      </w:r>
+      <w:r>
+        <w:rPr>
+          <w:rStyle w:val="SpecialCharTok"/>
+        </w:rPr>
+        <w:t xml:space="preserve">~</w:t>
+      </w:r>
+      <w:r>
+        <w:rPr>
+          <w:rStyle w:val="NormalTok"/>
+        </w:rPr>
+        <w:t xml:space="preserve"> Season </w:t>
+      </w:r>
+      <w:r>
+        <w:rPr>
+          <w:rStyle w:val="SpecialCharTok"/>
+        </w:rPr>
+        <w:t xml:space="preserve">+</w:t>
+      </w:r>
+      <w:r>
+        <w:rPr>
+          <w:rStyle w:val="NormalTok"/>
+        </w:rPr>
+        <w:t xml:space="preserve"> Team) </w:t>
+      </w:r>
+      <w:r>
+        <w:rPr>
+          <w:rStyle w:val="SpecialCharTok"/>
+        </w:rPr>
+        <w:t xml:space="preserve">+</w:t>
+      </w:r>
+      <w:r>
+        <w:rPr>
+          <w:rStyle w:val="NormalTok"/>
+        </w:rPr>
+        <w:t xml:space="preserve"> </w:t>
+      </w:r>
+      <w:r>
+        <w:br/>
+      </w:r>
+      <w:r>
+        <w:rPr>
+          <w:rStyle w:val="NormalTok"/>
+        </w:rPr>
+        <w:t xml:space="preserve">  </w:t>
+      </w:r>
+      <w:r>
+        <w:rPr>
+          <w:rStyle w:val="FunctionTok"/>
+        </w:rPr>
+        <w:t xml:space="preserve">scale_y_continuous</w:t>
+      </w:r>
+      <w:r>
+        <w:rPr>
+          <w:rStyle w:val="NormalTok"/>
+        </w:rPr>
+        <w:t xml:space="preserve">(</w:t>
+      </w:r>
+      <w:r>
+        <w:rPr>
+          <w:rStyle w:val="AttributeTok"/>
+        </w:rPr>
+        <w:t xml:space="preserve">breaks =</w:t>
+      </w:r>
+      <w:r>
+        <w:rPr>
+          <w:rStyle w:val="NormalTok"/>
+        </w:rPr>
+        <w:t xml:space="preserve"> scales</w:t>
+      </w:r>
+      <w:r>
+        <w:rPr>
+          <w:rStyle w:val="SpecialCharTok"/>
+        </w:rPr>
+        <w:t xml:space="preserve">::</w:t>
+      </w:r>
+      <w:r>
+        <w:rPr>
+          <w:rStyle w:val="FunctionTok"/>
+        </w:rPr>
+        <w:t xml:space="preserve">pretty_breaks</w:t>
+      </w:r>
+      <w:r>
+        <w:rPr>
+          <w:rStyle w:val="NormalTok"/>
+        </w:rPr>
+        <w:t xml:space="preserve">(</w:t>
+      </w:r>
+      <w:r>
+        <w:rPr>
+          <w:rStyle w:val="AttributeTok"/>
+        </w:rPr>
+        <w:t xml:space="preserve">n =</w:t>
+      </w:r>
+      <w:r>
+        <w:rPr>
+          <w:rStyle w:val="NormalTok"/>
+        </w:rPr>
+        <w:t xml:space="preserve"> </w:t>
+      </w:r>
+      <w:r>
+        <w:rPr>
+          <w:rStyle w:val="DecValTok"/>
+        </w:rPr>
+        <w:t xml:space="preserve">10</w:t>
+      </w:r>
+      <w:r>
+        <w:rPr>
+          <w:rStyle w:val="NormalTok"/>
+        </w:rPr>
+        <w:t xml:space="preserve">)) </w:t>
+      </w:r>
+      <w:r>
+        <w:rPr>
+          <w:rStyle w:val="SpecialCharTok"/>
+        </w:rPr>
+        <w:t xml:space="preserve">+</w:t>
+      </w:r>
+      <w:r>
+        <w:rPr>
+          <w:rStyle w:val="NormalTok"/>
+        </w:rPr>
+        <w:t xml:space="preserve"> </w:t>
+      </w:r>
+      <w:r>
+        <w:br/>
+      </w:r>
+      <w:r>
+        <w:rPr>
+          <w:rStyle w:val="NormalTok"/>
+        </w:rPr>
+        <w:t xml:space="preserve">  </w:t>
+      </w:r>
+      <w:r>
+        <w:rPr>
+          <w:rStyle w:val="FunctionTok"/>
+        </w:rPr>
+        <w:t xml:space="preserve">scale_fill_manual</w:t>
+      </w:r>
+      <w:r>
+        <w:rPr>
+          <w:rStyle w:val="NormalTok"/>
+        </w:rPr>
+        <w:t xml:space="preserve">(</w:t>
+      </w:r>
+      <w:r>
+        <w:rPr>
+          <w:rStyle w:val="AttributeTok"/>
+        </w:rPr>
+        <w:t xml:space="preserve">values =</w:t>
+      </w:r>
+      <w:r>
+        <w:rPr>
+          <w:rStyle w:val="NormalTok"/>
+        </w:rPr>
+        <w:t xml:space="preserve"> </w:t>
+      </w:r>
+      <w:r>
+        <w:rPr>
+          <w:rStyle w:val="FunctionTok"/>
+        </w:rPr>
         <w:t xml:space="preserve">c</w:t>
       </w:r>
       <w:r>
@@ -7362,7 +7869,31 @@
         <w:rPr>
           <w:rStyle w:val="StringTok"/>
         </w:rPr>
-        <w:t xml:space="preserve">"Gold"</w:t>
+        <w:t xml:space="preserve">"Gold Medal"</w:t>
+      </w:r>
+      <w:r>
+        <w:rPr>
+          <w:rStyle w:val="NormalTok"/>
+        </w:rPr>
+        <w:t xml:space="preserve"> </w:t>
+      </w:r>
+      <w:r>
+        <w:rPr>
+          <w:rStyle w:val="OtherTok"/>
+        </w:rPr>
+        <w:t xml:space="preserve">=</w:t>
+      </w:r>
+      <w:r>
+        <w:rPr>
+          <w:rStyle w:val="NormalTok"/>
+        </w:rPr>
+        <w:t xml:space="preserve"> </w:t>
+      </w:r>
+      <w:r>
+        <w:rPr>
+          <w:rStyle w:val="StringTok"/>
+        </w:rPr>
+        <w:t xml:space="preserve">"gold"</w:t>
       </w:r>
       <w:r>
         <w:rPr>
@@ -7374,7 +7905,31 @@
         <w:rPr>
           <w:rStyle w:val="StringTok"/>
         </w:rPr>
-        <w:t xml:space="preserve">"Silver"</w:t>
+        <w:t xml:space="preserve">"Silver Medal"</w:t>
+      </w:r>
+      <w:r>
+        <w:rPr>
+          <w:rStyle w:val="NormalTok"/>
+        </w:rPr>
+        <w:t xml:space="preserve"> </w:t>
+      </w:r>
+      <w:r>
+        <w:rPr>
+          <w:rStyle w:val="OtherTok"/>
+        </w:rPr>
+        <w:t xml:space="preserve">=</w:t>
+      </w:r>
+      <w:r>
+        <w:rPr>
+          <w:rStyle w:val="NormalTok"/>
+        </w:rPr>
+        <w:t xml:space="preserve"> </w:t>
+      </w:r>
+      <w:r>
+        <w:rPr>
+          <w:rStyle w:val="StringTok"/>
+        </w:rPr>
+        <w:t xml:space="preserve">"gray70"</w:t>
       </w:r>
       <w:r>
         <w:rPr>
@@ -7386,7 +7941,31 @@
         <w:rPr>
           <w:rStyle w:val="StringTok"/>
         </w:rPr>
-        <w:t xml:space="preserve">"Bronze"</w:t>
+        <w:t xml:space="preserve">"Bronze Medal"</w:t>
+      </w:r>
+      <w:r>
+        <w:rPr>
+          <w:rStyle w:val="NormalTok"/>
+        </w:rPr>
+        <w:t xml:space="preserve"> </w:t>
+      </w:r>
+      <w:r>
+        <w:rPr>
+          <w:rStyle w:val="OtherTok"/>
+        </w:rPr>
+        <w:t xml:space="preserve">=</w:t>
+      </w:r>
+      <w:r>
+        <w:rPr>
+          <w:rStyle w:val="NormalTok"/>
+        </w:rPr>
+        <w:t xml:space="preserve"> </w:t>
+      </w:r>
+      <w:r>
+        <w:rPr>
+          <w:rStyle w:val="StringTok"/>
+        </w:rPr>
+        <w:t xml:space="preserve">"sienna"</w:t>
       </w:r>
       <w:r>
         <w:rPr>
@@ -7395,46 +7974,220 @@
         <w:t xml:space="preserve">)) </w:t>
       </w:r>
       <w:r>
-        <w:br/>
-      </w:r>
-      <w:r>
-        <w:rPr>
-          <w:rStyle w:val="NormalTok"/>
-        </w:rPr>
-        <w:t xml:space="preserve">  )  </w:t>
-      </w:r>
-      <w:r>
-        <w:br/>
-      </w:r>
-      <w:r>
-        <w:br/>
-      </w:r>
-      <w:r>
-        <w:rPr>
-          <w:rStyle w:val="CommentTok"/>
-        </w:rPr>
-        <w:t xml:space="preserve"># Bar Plot for Summer vs Winter medals</w:t>
-      </w:r>
-      <w:r>
-        <w:br/>
+        <w:rPr>
+          <w:rStyle w:val="SpecialCharTok"/>
+        </w:rPr>
+        <w:t xml:space="preserve">+</w:t>
+      </w:r>
+      <w:r>
+        <w:rPr>
+          <w:rStyle w:val="NormalTok"/>
+        </w:rPr>
+        <w:t xml:space="preserve"> </w:t>
+      </w:r>
+      <w:r>
+        <w:br/>
+      </w:r>
+      <w:r>
+        <w:rPr>
+          <w:rStyle w:val="NormalTok"/>
+        </w:rPr>
+        <w:t xml:space="preserve">  </w:t>
       </w:r>
       <w:r>
         <w:rPr>
           <w:rStyle w:val="FunctionTok"/>
         </w:rPr>
-        <w:t xml:space="preserve">ggplot</w:t>
-      </w:r>
-      <w:r>
-        <w:rPr>
-          <w:rStyle w:val="NormalTok"/>
-        </w:rPr>
-        <w:t xml:space="preserve">(top_countries_long, </w:t>
+        <w:t xml:space="preserve">labs</w:t>
+      </w:r>
+      <w:r>
+        <w:rPr>
+          <w:rStyle w:val="NormalTok"/>
+        </w:rPr>
+        <w:t xml:space="preserve">(</w:t>
+      </w:r>
+      <w:r>
+        <w:br/>
+      </w:r>
+      <w:r>
+        <w:rPr>
+          <w:rStyle w:val="NormalTok"/>
+        </w:rPr>
+        <w:t xml:space="preserve">    </w:t>
+      </w:r>
+      <w:r>
+        <w:rPr>
+          <w:rStyle w:val="AttributeTok"/>
+        </w:rPr>
+        <w:t xml:space="preserve">title =</w:t>
+      </w:r>
+      <w:r>
+        <w:rPr>
+          <w:rStyle w:val="NormalTok"/>
+        </w:rPr>
+        <w:t xml:space="preserve"> </w:t>
+      </w:r>
+      <w:r>
+        <w:rPr>
+          <w:rStyle w:val="StringTok"/>
+        </w:rPr>
+        <w:t xml:space="preserve">"Summer vs Winter Olympic Medals for Top Countries"</w:t>
+      </w:r>
+      <w:r>
+        <w:rPr>
+          <w:rStyle w:val="NormalTok"/>
+        </w:rPr>
+        <w:t xml:space="preserve">,</w:t>
+      </w:r>
+      <w:r>
+        <w:br/>
+      </w:r>
+      <w:r>
+        <w:rPr>
+          <w:rStyle w:val="NormalTok"/>
+        </w:rPr>
+        <w:t xml:space="preserve">    </w:t>
+      </w:r>
+      <w:r>
+        <w:rPr>
+          <w:rStyle w:val="AttributeTok"/>
+        </w:rPr>
+        <w:t xml:space="preserve">x =</w:t>
+      </w:r>
+      <w:r>
+        <w:rPr>
+          <w:rStyle w:val="NormalTok"/>
+        </w:rPr>
+        <w:t xml:space="preserve"> </w:t>
+      </w:r>
+      <w:r>
+        <w:rPr>
+          <w:rStyle w:val="StringTok"/>
+        </w:rPr>
+        <w:t xml:space="preserve">"Medal Type"</w:t>
+      </w:r>
+      <w:r>
+        <w:rPr>
+          <w:rStyle w:val="NormalTok"/>
+        </w:rPr>
+        <w:t xml:space="preserve">,</w:t>
+      </w:r>
+      <w:r>
+        <w:br/>
+      </w:r>
+      <w:r>
+        <w:rPr>
+          <w:rStyle w:val="NormalTok"/>
+        </w:rPr>
+        <w:t xml:space="preserve">    </w:t>
+      </w:r>
+      <w:r>
+        <w:rPr>
+          <w:rStyle w:val="AttributeTok"/>
+        </w:rPr>
+        <w:t xml:space="preserve">y =</w:t>
+      </w:r>
+      <w:r>
+        <w:rPr>
+          <w:rStyle w:val="NormalTok"/>
+        </w:rPr>
+        <w:t xml:space="preserve"> </w:t>
+      </w:r>
+      <w:r>
+        <w:rPr>
+          <w:rStyle w:val="StringTok"/>
+        </w:rPr>
+        <w:t xml:space="preserve">"Medal Count"</w:t>
+      </w:r>
+      <w:r>
+        <w:rPr>
+          <w:rStyle w:val="NormalTok"/>
+        </w:rPr>
+        <w:t xml:space="preserve">,</w:t>
+      </w:r>
+      <w:r>
+        <w:br/>
+      </w:r>
+      <w:r>
+        <w:rPr>
+          <w:rStyle w:val="NormalTok"/>
+        </w:rPr>
+        <w:t xml:space="preserve">    </w:t>
+      </w:r>
+      <w:r>
+        <w:rPr>
+          <w:rStyle w:val="AttributeTok"/>
+        </w:rPr>
+        <w:t xml:space="preserve">fill =</w:t>
+      </w:r>
+      <w:r>
+        <w:rPr>
+          <w:rStyle w:val="NormalTok"/>
+        </w:rPr>
+        <w:t xml:space="preserve"> </w:t>
+      </w:r>
+      <w:r>
+        <w:rPr>
+          <w:rStyle w:val="StringTok"/>
+        </w:rPr>
+        <w:t xml:space="preserve">"Medal Type"</w:t>
+      </w:r>
+      <w:r>
+        <w:br/>
+      </w:r>
+      <w:r>
+        <w:rPr>
+          <w:rStyle w:val="NormalTok"/>
+        </w:rPr>
+        <w:t xml:space="preserve">  ) </w:t>
+      </w:r>
+      <w:r>
+        <w:rPr>
+          <w:rStyle w:val="SpecialCharTok"/>
+        </w:rPr>
+        <w:t xml:space="preserve">+</w:t>
+      </w:r>
+      <w:r>
+        <w:br/>
+      </w:r>
+      <w:r>
+        <w:rPr>
+          <w:rStyle w:val="NormalTok"/>
+        </w:rPr>
+        <w:t xml:space="preserve">  </w:t>
       </w:r>
       <w:r>
         <w:rPr>
           <w:rStyle w:val="FunctionTok"/>
         </w:rPr>
-        <w:t xml:space="preserve">aes</w:t>
+        <w:t xml:space="preserve">theme_minimal</w:t>
+      </w:r>
+      <w:r>
+        <w:rPr>
+          <w:rStyle w:val="NormalTok"/>
+        </w:rPr>
+        <w:t xml:space="preserve">() </w:t>
+      </w:r>
+      <w:r>
+        <w:rPr>
+          <w:rStyle w:val="SpecialCharTok"/>
+        </w:rPr>
+        <w:t xml:space="preserve">+</w:t>
+      </w:r>
+      <w:r>
+        <w:br/>
+      </w:r>
+      <w:r>
+        <w:rPr>
+          <w:rStyle w:val="NormalTok"/>
+        </w:rPr>
+        <w:t xml:space="preserve">  </w:t>
+      </w:r>
+      <w:r>
+        <w:rPr>
+          <w:rStyle w:val="FunctionTok"/>
+        </w:rPr>
+        <w:t xml:space="preserve">theme</w:t>
       </w:r>
       <w:r>
         <w:rPr>
@@ -7446,70 +8199,79 @@
         <w:rPr>
           <w:rStyle w:val="AttributeTok"/>
         </w:rPr>
-        <w:t xml:space="preserve">x =</w:t>
-      </w:r>
-      <w:r>
-        <w:rPr>
-          <w:rStyle w:val="NormalTok"/>
-        </w:rPr>
-        <w:t xml:space="preserve"> Medal_Type, </w:t>
+        <w:t xml:space="preserve">axis.text.x =</w:t>
+      </w:r>
+      <w:r>
+        <w:rPr>
+          <w:rStyle w:val="NormalTok"/>
+        </w:rPr>
+        <w:t xml:space="preserve"> </w:t>
+      </w:r>
+      <w:r>
+        <w:rPr>
+          <w:rStyle w:val="FunctionTok"/>
+        </w:rPr>
+        <w:t xml:space="preserve">element_text</w:t>
+      </w:r>
+      <w:r>
+        <w:rPr>
+          <w:rStyle w:val="NormalTok"/>
+        </w:rPr>
+        <w:t xml:space="preserve">(</w:t>
       </w:r>
       <w:r>
         <w:rPr>
           <w:rStyle w:val="AttributeTok"/>
         </w:rPr>
-        <w:t xml:space="preserve">y =</w:t>
-      </w:r>
-      <w:r>
-        <w:rPr>
-          <w:rStyle w:val="NormalTok"/>
-        </w:rPr>
-        <w:t xml:space="preserve"> Count, </w:t>
+        <w:t xml:space="preserve">angle =</w:t>
+      </w:r>
+      <w:r>
+        <w:rPr>
+          <w:rStyle w:val="NormalTok"/>
+        </w:rPr>
+        <w:t xml:space="preserve"> </w:t>
+      </w:r>
+      <w:r>
+        <w:rPr>
+          <w:rStyle w:val="DecValTok"/>
+        </w:rPr>
+        <w:t xml:space="preserve">90</w:t>
+      </w:r>
+      <w:r>
+        <w:rPr>
+          <w:rStyle w:val="NormalTok"/>
+        </w:rPr>
+        <w:t xml:space="preserve">, </w:t>
       </w:r>
       <w:r>
         <w:rPr>
           <w:rStyle w:val="AttributeTok"/>
         </w:rPr>
-        <w:t xml:space="preserve">fill =</w:t>
-      </w:r>
-      <w:r>
-        <w:rPr>
-          <w:rStyle w:val="NormalTok"/>
-        </w:rPr>
-        <w:t xml:space="preserve"> Medal_Type)) </w:t>
-      </w:r>
-      <w:r>
-        <w:rPr>
-          <w:rStyle w:val="SpecialCharTok"/>
-        </w:rPr>
-        <w:t xml:space="preserve">+</w:t>
-      </w:r>
-      <w:r>
-        <w:br/>
-      </w:r>
-      <w:r>
-        <w:rPr>
-          <w:rStyle w:val="NormalTok"/>
-        </w:rPr>
-        <w:t xml:space="preserve">  </w:t>
-      </w:r>
-      <w:r>
-        <w:rPr>
-          <w:rStyle w:val="FunctionTok"/>
-        </w:rPr>
-        <w:t xml:space="preserve">geom_bar</w:t>
-      </w:r>
-      <w:r>
-        <w:rPr>
-          <w:rStyle w:val="NormalTok"/>
-        </w:rPr>
-        <w:t xml:space="preserve">(</w:t>
+        <w:t xml:space="preserve">vjust =</w:t>
+      </w:r>
+      <w:r>
+        <w:rPr>
+          <w:rStyle w:val="NormalTok"/>
+        </w:rPr>
+        <w:t xml:space="preserve"> </w:t>
+      </w:r>
+      <w:r>
+        <w:rPr>
+          <w:rStyle w:val="FloatTok"/>
+        </w:rPr>
+        <w:t xml:space="preserve">0.5</w:t>
+      </w:r>
+      <w:r>
+        <w:rPr>
+          <w:rStyle w:val="NormalTok"/>
+        </w:rPr>
+        <w:t xml:space="preserve">, </w:t>
       </w:r>
       <w:r>
         <w:rPr>
           <w:rStyle w:val="AttributeTok"/>
         </w:rPr>
-        <w:t xml:space="preserve">stat =</w:t>
+        <w:t xml:space="preserve">hjust =</w:t>
       </w:r>
       <w:r>
         <w:rPr>
@@ -7519,537 +8281,15 @@
       </w:r>
       <w:r>
         <w:rPr>
-          <w:rStyle w:val="StringTok"/>
-        </w:rPr>
-        <w:t xml:space="preserve">"identity"</w:t>
-      </w:r>
-      <w:r>
-        <w:rPr>
-          <w:rStyle w:val="NormalTok"/>
-        </w:rPr>
-        <w:t xml:space="preserve">, </w:t>
-      </w:r>
-      <w:r>
-        <w:rPr>
-          <w:rStyle w:val="AttributeTok"/>
-        </w:rPr>
-        <w:t xml:space="preserve">position =</w:t>
-      </w:r>
-      <w:r>
-        <w:rPr>
-          <w:rStyle w:val="NormalTok"/>
-        </w:rPr>
-        <w:t xml:space="preserve"> </w:t>
-      </w:r>
-      <w:r>
-        <w:rPr>
-          <w:rStyle w:val="StringTok"/>
-        </w:rPr>
-        <w:t xml:space="preserve">"dodge"</w:t>
-      </w:r>
-      <w:r>
-        <w:rPr>
-          <w:rStyle w:val="NormalTok"/>
-        </w:rPr>
-        <w:t xml:space="preserve">) </w:t>
-      </w:r>
-      <w:r>
-        <w:rPr>
-          <w:rStyle w:val="SpecialCharTok"/>
-        </w:rPr>
-        <w:t xml:space="preserve">+</w:t>
-      </w:r>
-      <w:r>
-        <w:br/>
-      </w:r>
-      <w:r>
-        <w:rPr>
-          <w:rStyle w:val="NormalTok"/>
-        </w:rPr>
-        <w:t xml:space="preserve">  </w:t>
-      </w:r>
-      <w:r>
-        <w:rPr>
-          <w:rStyle w:val="FunctionTok"/>
-        </w:rPr>
-        <w:t xml:space="preserve">facet_grid</w:t>
-      </w:r>
-      <w:r>
-        <w:rPr>
-          <w:rStyle w:val="NormalTok"/>
-        </w:rPr>
-        <w:t xml:space="preserve">(</w:t>
-      </w:r>
-      <w:r>
-        <w:rPr>
-          <w:rStyle w:val="SpecialCharTok"/>
-        </w:rPr>
-        <w:t xml:space="preserve">~</w:t>
-      </w:r>
-      <w:r>
-        <w:rPr>
-          <w:rStyle w:val="NormalTok"/>
-        </w:rPr>
-        <w:t xml:space="preserve"> Season </w:t>
-      </w:r>
-      <w:r>
-        <w:rPr>
-          <w:rStyle w:val="SpecialCharTok"/>
-        </w:rPr>
-        <w:t xml:space="preserve">+</w:t>
-      </w:r>
-      <w:r>
-        <w:rPr>
-          <w:rStyle w:val="NormalTok"/>
-        </w:rPr>
-        <w:t xml:space="preserve"> Team) </w:t>
-      </w:r>
-      <w:r>
-        <w:rPr>
-          <w:rStyle w:val="SpecialCharTok"/>
-        </w:rPr>
-        <w:t xml:space="preserve">+</w:t>
-      </w:r>
-      <w:r>
-        <w:rPr>
-          <w:rStyle w:val="NormalTok"/>
-        </w:rPr>
-        <w:t xml:space="preserve"> </w:t>
-      </w:r>
-      <w:r>
-        <w:br/>
-      </w:r>
-      <w:r>
-        <w:rPr>
-          <w:rStyle w:val="NormalTok"/>
-        </w:rPr>
-        <w:t xml:space="preserve">  </w:t>
-      </w:r>
-      <w:r>
-        <w:rPr>
-          <w:rStyle w:val="FunctionTok"/>
-        </w:rPr>
-        <w:t xml:space="preserve">scale_y_continuous</w:t>
-      </w:r>
-      <w:r>
-        <w:rPr>
-          <w:rStyle w:val="NormalTok"/>
-        </w:rPr>
-        <w:t xml:space="preserve">(</w:t>
-      </w:r>
-      <w:r>
-        <w:rPr>
-          <w:rStyle w:val="AttributeTok"/>
-        </w:rPr>
-        <w:t xml:space="preserve">breaks =</w:t>
-      </w:r>
-      <w:r>
-        <w:rPr>
-          <w:rStyle w:val="NormalTok"/>
-        </w:rPr>
-        <w:t xml:space="preserve"> scales</w:t>
-      </w:r>
-      <w:r>
-        <w:rPr>
-          <w:rStyle w:val="SpecialCharTok"/>
-        </w:rPr>
-        <w:t xml:space="preserve">::</w:t>
-      </w:r>
-      <w:r>
-        <w:rPr>
-          <w:rStyle w:val="FunctionTok"/>
-        </w:rPr>
-        <w:t xml:space="preserve">pretty_breaks</w:t>
-      </w:r>
-      <w:r>
-        <w:rPr>
-          <w:rStyle w:val="NormalTok"/>
-        </w:rPr>
-        <w:t xml:space="preserve">(</w:t>
-      </w:r>
-      <w:r>
-        <w:rPr>
-          <w:rStyle w:val="AttributeTok"/>
-        </w:rPr>
-        <w:t xml:space="preserve">n =</w:t>
-      </w:r>
-      <w:r>
-        <w:rPr>
-          <w:rStyle w:val="NormalTok"/>
-        </w:rPr>
-        <w:t xml:space="preserve"> </w:t>
-      </w:r>
-      <w:r>
-        <w:rPr>
           <w:rStyle w:val="DecValTok"/>
         </w:rPr>
-        <w:t xml:space="preserve">10</w:t>
-      </w:r>
-      <w:r>
-        <w:rPr>
-          <w:rStyle w:val="NormalTok"/>
-        </w:rPr>
-        <w:t xml:space="preserve">)) </w:t>
-      </w:r>
-      <w:r>
-        <w:rPr>
-          <w:rStyle w:val="SpecialCharTok"/>
-        </w:rPr>
-        <w:t xml:space="preserve">+</w:t>
-      </w:r>
-      <w:r>
-        <w:rPr>
-          <w:rStyle w:val="NormalTok"/>
-        </w:rPr>
-        <w:t xml:space="preserve"> </w:t>
-      </w:r>
-      <w:r>
-        <w:br/>
-      </w:r>
-      <w:r>
-        <w:rPr>
-          <w:rStyle w:val="NormalTok"/>
-        </w:rPr>
-        <w:t xml:space="preserve">  </w:t>
-      </w:r>
-      <w:r>
-        <w:rPr>
-          <w:rStyle w:val="FunctionTok"/>
-        </w:rPr>
-        <w:t xml:space="preserve">scale_fill_manual</w:t>
-      </w:r>
-      <w:r>
-        <w:rPr>
-          <w:rStyle w:val="NormalTok"/>
-        </w:rPr>
-        <w:t xml:space="preserve">(</w:t>
-      </w:r>
-      <w:r>
-        <w:rPr>
-          <w:rStyle w:val="AttributeTok"/>
-        </w:rPr>
-        <w:t xml:space="preserve">values =</w:t>
-      </w:r>
-      <w:r>
-        <w:rPr>
-          <w:rStyle w:val="NormalTok"/>
-        </w:rPr>
-        <w:t xml:space="preserve"> </w:t>
-      </w:r>
-      <w:r>
-        <w:rPr>
-          <w:rStyle w:val="FunctionTok"/>
-        </w:rPr>
-        <w:t xml:space="preserve">c</w:t>
-      </w:r>
-      <w:r>
-        <w:rPr>
-          <w:rStyle w:val="NormalTok"/>
-        </w:rPr>
-        <w:t xml:space="preserve">(</w:t>
-      </w:r>
-      <w:r>
-        <w:rPr>
-          <w:rStyle w:val="StringTok"/>
-        </w:rPr>
-        <w:t xml:space="preserve">"Gold"</w:t>
-      </w:r>
-      <w:r>
-        <w:rPr>
-          <w:rStyle w:val="NormalTok"/>
-        </w:rPr>
-        <w:t xml:space="preserve"> </w:t>
-      </w:r>
-      <w:r>
-        <w:rPr>
-          <w:rStyle w:val="OtherTok"/>
-        </w:rPr>
-        <w:t xml:space="preserve">=</w:t>
-      </w:r>
-      <w:r>
-        <w:rPr>
-          <w:rStyle w:val="NormalTok"/>
-        </w:rPr>
-        <w:t xml:space="preserve"> </w:t>
-      </w:r>
-      <w:r>
-        <w:rPr>
-          <w:rStyle w:val="StringTok"/>
-        </w:rPr>
-        <w:t xml:space="preserve">"gold"</w:t>
-      </w:r>
-      <w:r>
-        <w:rPr>
-          <w:rStyle w:val="NormalTok"/>
-        </w:rPr>
-        <w:t xml:space="preserve">, </w:t>
-      </w:r>
-      <w:r>
-        <w:rPr>
-          <w:rStyle w:val="StringTok"/>
-        </w:rPr>
-        <w:t xml:space="preserve">"Silver"</w:t>
-      </w:r>
-      <w:r>
-        <w:rPr>
-          <w:rStyle w:val="NormalTok"/>
-        </w:rPr>
-        <w:t xml:space="preserve"> </w:t>
-      </w:r>
-      <w:r>
-        <w:rPr>
-          <w:rStyle w:val="OtherTok"/>
-        </w:rPr>
-        <w:t xml:space="preserve">=</w:t>
-      </w:r>
-      <w:r>
-        <w:rPr>
-          <w:rStyle w:val="NormalTok"/>
-        </w:rPr>
-        <w:t xml:space="preserve"> </w:t>
-      </w:r>
-      <w:r>
-        <w:rPr>
-          <w:rStyle w:val="StringTok"/>
-        </w:rPr>
-        <w:t xml:space="preserve">"gray70"</w:t>
-      </w:r>
-      <w:r>
-        <w:rPr>
-          <w:rStyle w:val="NormalTok"/>
-        </w:rPr>
-        <w:t xml:space="preserve">, </w:t>
-      </w:r>
-      <w:r>
-        <w:rPr>
-          <w:rStyle w:val="StringTok"/>
-        </w:rPr>
-        <w:t xml:space="preserve">"Bronze"</w:t>
-      </w:r>
-      <w:r>
-        <w:rPr>
-          <w:rStyle w:val="NormalTok"/>
-        </w:rPr>
-        <w:t xml:space="preserve"> </w:t>
-      </w:r>
-      <w:r>
-        <w:rPr>
-          <w:rStyle w:val="OtherTok"/>
-        </w:rPr>
-        <w:t xml:space="preserve">=</w:t>
-      </w:r>
-      <w:r>
-        <w:rPr>
-          <w:rStyle w:val="NormalTok"/>
-        </w:rPr>
-        <w:t xml:space="preserve"> </w:t>
-      </w:r>
-      <w:r>
-        <w:rPr>
-          <w:rStyle w:val="StringTok"/>
-        </w:rPr>
-        <w:t xml:space="preserve">"sienna"</w:t>
-      </w:r>
-      <w:r>
-        <w:rPr>
-          <w:rStyle w:val="NormalTok"/>
-        </w:rPr>
-        <w:t xml:space="preserve">)) </w:t>
-      </w:r>
-      <w:r>
-        <w:rPr>
-          <w:rStyle w:val="SpecialCharTok"/>
-        </w:rPr>
-        <w:t xml:space="preserve">+</w:t>
-      </w:r>
-      <w:r>
-        <w:rPr>
-          <w:rStyle w:val="NormalTok"/>
-        </w:rPr>
-        <w:t xml:space="preserve"> </w:t>
-      </w:r>
-      <w:r>
-        <w:br/>
-      </w:r>
-      <w:r>
-        <w:rPr>
-          <w:rStyle w:val="NormalTok"/>
-        </w:rPr>
-        <w:t xml:space="preserve">  </w:t>
-      </w:r>
-      <w:r>
-        <w:rPr>
-          <w:rStyle w:val="FunctionTok"/>
-        </w:rPr>
-        <w:t xml:space="preserve">labs</w:t>
-      </w:r>
-      <w:r>
-        <w:rPr>
-          <w:rStyle w:val="NormalTok"/>
-        </w:rPr>
-        <w:t xml:space="preserve">(</w:t>
-      </w:r>
-      <w:r>
-        <w:br/>
-      </w:r>
-      <w:r>
-        <w:rPr>
-          <w:rStyle w:val="NormalTok"/>
-        </w:rPr>
-        <w:t xml:space="preserve">    </w:t>
-      </w:r>
-      <w:r>
-        <w:rPr>
-          <w:rStyle w:val="AttributeTok"/>
-        </w:rPr>
-        <w:t xml:space="preserve">title =</w:t>
-      </w:r>
-      <w:r>
-        <w:rPr>
-          <w:rStyle w:val="NormalTok"/>
-        </w:rPr>
-        <w:t xml:space="preserve"> </w:t>
-      </w:r>
-      <w:r>
-        <w:rPr>
-          <w:rStyle w:val="StringTok"/>
-        </w:rPr>
-        <w:t xml:space="preserve">"Summer vs Winter Olympic Medals for Top Countries"</w:t>
-      </w:r>
-      <w:r>
-        <w:rPr>
-          <w:rStyle w:val="NormalTok"/>
-        </w:rPr>
-        <w:t xml:space="preserve">,</w:t>
-      </w:r>
-      <w:r>
-        <w:br/>
-      </w:r>
-      <w:r>
-        <w:rPr>
-          <w:rStyle w:val="NormalTok"/>
-        </w:rPr>
-        <w:t xml:space="preserve">    </w:t>
-      </w:r>
-      <w:r>
-        <w:rPr>
-          <w:rStyle w:val="AttributeTok"/>
-        </w:rPr>
-        <w:t xml:space="preserve">x =</w:t>
-      </w:r>
-      <w:r>
-        <w:rPr>
-          <w:rStyle w:val="NormalTok"/>
-        </w:rPr>
-        <w:t xml:space="preserve"> </w:t>
-      </w:r>
-      <w:r>
-        <w:rPr>
-          <w:rStyle w:val="StringTok"/>
-        </w:rPr>
-        <w:t xml:space="preserve">"Medal Type"</w:t>
-      </w:r>
-      <w:r>
-        <w:rPr>
-          <w:rStyle w:val="NormalTok"/>
-        </w:rPr>
-        <w:t xml:space="preserve">,</w:t>
-      </w:r>
-      <w:r>
-        <w:br/>
-      </w:r>
-      <w:r>
-        <w:rPr>
-          <w:rStyle w:val="NormalTok"/>
-        </w:rPr>
-        <w:t xml:space="preserve">    </w:t>
-      </w:r>
-      <w:r>
-        <w:rPr>
-          <w:rStyle w:val="AttributeTok"/>
-        </w:rPr>
-        <w:t xml:space="preserve">y =</w:t>
-      </w:r>
-      <w:r>
-        <w:rPr>
-          <w:rStyle w:val="NormalTok"/>
-        </w:rPr>
-        <w:t xml:space="preserve"> </w:t>
-      </w:r>
-      <w:r>
-        <w:rPr>
-          <w:rStyle w:val="StringTok"/>
-        </w:rPr>
-        <w:t xml:space="preserve">"Medal Count"</w:t>
-      </w:r>
-      <w:r>
-        <w:rPr>
-          <w:rStyle w:val="NormalTok"/>
-        </w:rPr>
-        <w:t xml:space="preserve">,</w:t>
-      </w:r>
-      <w:r>
-        <w:br/>
-      </w:r>
-      <w:r>
-        <w:rPr>
-          <w:rStyle w:val="NormalTok"/>
-        </w:rPr>
-        <w:t xml:space="preserve">    </w:t>
-      </w:r>
-      <w:r>
-        <w:rPr>
-          <w:rStyle w:val="AttributeTok"/>
-        </w:rPr>
-        <w:t xml:space="preserve">fill =</w:t>
-      </w:r>
-      <w:r>
-        <w:rPr>
-          <w:rStyle w:val="NormalTok"/>
-        </w:rPr>
-        <w:t xml:space="preserve"> </w:t>
-      </w:r>
-      <w:r>
-        <w:rPr>
-          <w:rStyle w:val="StringTok"/>
-        </w:rPr>
-        <w:t xml:space="preserve">"Medal Type"</w:t>
-      </w:r>
-      <w:r>
-        <w:br/>
-      </w:r>
-      <w:r>
-        <w:rPr>
-          <w:rStyle w:val="NormalTok"/>
-        </w:rPr>
-        <w:t xml:space="preserve">  ) </w:t>
-      </w:r>
-      <w:r>
-        <w:rPr>
-          <w:rStyle w:val="SpecialCharTok"/>
-        </w:rPr>
-        <w:t xml:space="preserve">+</w:t>
-      </w:r>
-      <w:r>
-        <w:br/>
-      </w:r>
-      <w:r>
-        <w:rPr>
-          <w:rStyle w:val="NormalTok"/>
-        </w:rPr>
-        <w:t xml:space="preserve">  </w:t>
-      </w:r>
-      <w:r>
-        <w:rPr>
-          <w:rStyle w:val="FunctionTok"/>
-        </w:rPr>
-        <w:t xml:space="preserve">theme_minimal</w:t>
-      </w:r>
-      <w:r>
-        <w:rPr>
-          <w:rStyle w:val="NormalTok"/>
-        </w:rPr>
-        <w:t xml:space="preserve">()</w:t>
+        <w:t xml:space="preserve">1</w:t>
+      </w:r>
+      <w:r>
+        <w:rPr>
+          <w:rStyle w:val="NormalTok"/>
+        </w:rPr>
+        <w:t xml:space="preserve">))</w:t>
       </w:r>
     </w:p>
     <w:p>
@@ -8482,7 +8722,7 @@
         <w:rPr>
           <w:rStyle w:val="StringTok"/>
         </w:rPr>
-        <w:t xml:space="preserve">"Gold"</w:t>
+        <w:t xml:space="preserve">"Gold Medal"</w:t>
       </w:r>
       <w:r>
         <w:rPr>
@@ -8518,7 +8758,7 @@
         <w:rPr>
           <w:rStyle w:val="StringTok"/>
         </w:rPr>
-        <w:t xml:space="preserve">"Silver"</w:t>
+        <w:t xml:space="preserve">"Silver Medal"</w:t>
       </w:r>
       <w:r>
         <w:rPr>
@@ -8554,7 +8794,7 @@
         <w:rPr>
           <w:rStyle w:val="StringTok"/>
         </w:rPr>
-        <w:t xml:space="preserve">"Bronze"</w:t>
+        <w:t xml:space="preserve">"Bronze Medal"</w:t>
       </w:r>
       <w:r>
         <w:rPr>

</xml_diff>